<commit_message>
starting implements of locking of transactions and the wallet functions
</commit_message>
<xml_diff>
--- a/progress_log.docx
+++ b/progress_log.docx
@@ -1297,7 +1297,6 @@
         </w:tabs>
         <w:ind w:left="0"/>
         <w:rPr>
-          <w:rFonts w:hint="cs"/>
           <w:b/>
           <w:bCs/>
           <w:sz w:val="24"/>
@@ -1325,7 +1324,6 @@
         </w:tabs>
         <w:ind w:left="0"/>
         <w:rPr>
-          <w:rFonts w:hint="cs"/>
           <w:sz w:val="24"/>
           <w:szCs w:val="24"/>
           <w:rtl/>
@@ -1450,7 +1448,6 @@
         </w:tabs>
         <w:ind w:left="0"/>
         <w:rPr>
-          <w:rFonts w:hint="cs"/>
           <w:sz w:val="24"/>
           <w:szCs w:val="24"/>
           <w:rtl/>
@@ -1481,6 +1478,119 @@
         </w:rPr>
         <w:t xml:space="preserve"> בחלק 7</w:t>
       </w:r>
+    </w:p>
+    <w:p>
+      <w:pPr>
+        <w:pStyle w:val="a7"/>
+        <w:tabs>
+          <w:tab w:val="left" w:pos="2456"/>
+        </w:tabs>
+        <w:ind w:left="0"/>
+        <w:rPr>
+          <w:sz w:val="24"/>
+          <w:szCs w:val="24"/>
+          <w:rtl/>
+        </w:rPr>
+      </w:pPr>
+    </w:p>
+    <w:p>
+      <w:pPr>
+        <w:pStyle w:val="a7"/>
+        <w:tabs>
+          <w:tab w:val="left" w:pos="2456"/>
+        </w:tabs>
+        <w:ind w:left="0"/>
+        <w:rPr>
+          <w:rFonts w:hint="cs"/>
+          <w:b/>
+          <w:bCs/>
+          <w:sz w:val="24"/>
+          <w:szCs w:val="24"/>
+          <w:rtl/>
+        </w:rPr>
+      </w:pPr>
+      <w:r>
+        <w:rPr>
+          <w:rFonts w:hint="cs"/>
+          <w:b/>
+          <w:bCs/>
+          <w:sz w:val="24"/>
+          <w:szCs w:val="24"/>
+          <w:rtl/>
+        </w:rPr>
+        <w:t>12.3.19</w:t>
+      </w:r>
+    </w:p>
+    <w:p>
+      <w:pPr>
+        <w:pStyle w:val="a7"/>
+        <w:tabs>
+          <w:tab w:val="left" w:pos="2456"/>
+        </w:tabs>
+        <w:ind w:left="0"/>
+        <w:rPr>
+          <w:sz w:val="24"/>
+          <w:szCs w:val="24"/>
+          <w:rtl/>
+        </w:rPr>
+      </w:pPr>
+      <w:r>
+        <w:rPr>
+          <w:rFonts w:hint="cs"/>
+          <w:sz w:val="24"/>
+          <w:szCs w:val="24"/>
+          <w:rtl/>
+        </w:rPr>
+        <w:t>הבנת נעילת העסקאות ושפת הסקריפט בעזרת:</w:t>
+      </w:r>
+    </w:p>
+    <w:p>
+      <w:pPr>
+        <w:pStyle w:val="a7"/>
+        <w:tabs>
+          <w:tab w:val="left" w:pos="2456"/>
+        </w:tabs>
+        <w:ind w:left="0"/>
+        <w:rPr>
+          <w:sz w:val="24"/>
+          <w:szCs w:val="24"/>
+          <w:rtl/>
+        </w:rPr>
+      </w:pPr>
+      <w:hyperlink r:id="rId19" w:history="1">
+        <w:r>
+          <w:rPr>
+            <w:rStyle w:val="Hyperlink"/>
+            <w:sz w:val="24"/>
+            <w:szCs w:val="24"/>
+          </w:rPr>
+          <w:t>https://blockgeeks.com/guides/best-bitcoin-script-guide</w:t>
+        </w:r>
+        <w:r>
+          <w:rPr>
+            <w:rStyle w:val="Hyperlink"/>
+            <w:rFonts w:cs="Arial"/>
+            <w:sz w:val="24"/>
+            <w:szCs w:val="24"/>
+            <w:rtl/>
+          </w:rPr>
+          <w:t>/</w:t>
+        </w:r>
+      </w:hyperlink>
+    </w:p>
+    <w:p>
+      <w:pPr>
+        <w:pStyle w:val="a7"/>
+        <w:tabs>
+          <w:tab w:val="left" w:pos="2456"/>
+        </w:tabs>
+        <w:ind w:left="0"/>
+        <w:rPr>
+          <w:sz w:val="24"/>
+          <w:szCs w:val="24"/>
+          <w:rtl/>
+        </w:rPr>
+      </w:pPr>
       <w:bookmarkStart w:id="0" w:name="_GoBack"/>
       <w:bookmarkEnd w:id="0"/>
     </w:p>
@@ -1525,7 +1635,7 @@
       </w:pPr>
     </w:p>
     <w:sectPr>
-      <w:headerReference w:type="default" r:id="rId19"/>
+      <w:headerReference w:type="default" r:id="rId20"/>
       <w:pgSz w:w="11906" w:h="16838"/>
       <w:pgMar w:top="1440" w:right="1440" w:bottom="1440" w:left="1440" w:header="708" w:footer="708" w:gutter="0"/>
       <w:cols w:space="708"/>

</xml_diff>